<commit_message>
Fix report Cong No Chi Tiet
</commit_message>
<xml_diff>
--- a/#Web Danh Thanh/Fix/Fix 22.07.26/Fix bug 26.7.22.docx
+++ b/#Web Danh Thanh/Fix/Fix 22.07.26/Fix bug 26.7.22.docx
@@ -1,6 +1,6 @@
 
 <file path=word/document.xml><?xml version="1.0" encoding="utf-8"?>
-<w:document xmlns:wpc="http://schemas.microsoft.com/office/word/2010/wordprocessingCanvas" xmlns:cx="http://schemas.microsoft.com/office/drawing/2014/chartex" xmlns:mc="http://schemas.openxmlformats.org/markup-compatibility/2006" xmlns:o="urn:schemas-microsoft-com:office:office" xmlns:r="http://schemas.openxmlformats.org/officeDocument/2006/relationships" xmlns:m="http://schemas.openxmlformats.org/officeDocument/2006/math" xmlns:v="urn:schemas-microsoft-com:vml" xmlns:wp14="http://schemas.microsoft.com/office/word/2010/wordprocessingDrawing" xmlns:wp="http://schemas.openxmlformats.org/drawingml/2006/wordprocessingDrawing" xmlns:w10="urn:schemas-microsoft-com:office:word" xmlns:w="http://schemas.openxmlformats.org/wordprocessingml/2006/main" xmlns:w14="http://schemas.microsoft.com/office/word/2010/wordml" xmlns:w15="http://schemas.microsoft.com/office/word/2012/wordml" xmlns:w16se="http://schemas.microsoft.com/office/word/2015/wordml/symex" xmlns:wpg="http://schemas.microsoft.com/office/word/2010/wordprocessingGroup" xmlns:wpi="http://schemas.microsoft.com/office/word/2010/wordprocessingInk" xmlns:wne="http://schemas.microsoft.com/office/word/2006/wordml" xmlns:wps="http://schemas.microsoft.com/office/word/2010/wordprocessingShape" mc:Ignorable="w14 w15 w16se wp14">
+<w:document xmlns:wpc="http://schemas.microsoft.com/office/word/2010/wordprocessingCanvas" xmlns:cx="http://schemas.microsoft.com/office/drawing/2014/chartex" xmlns:cx1="http://schemas.microsoft.com/office/drawing/2015/9/8/chartex" xmlns:cx2="http://schemas.microsoft.com/office/drawing/2015/10/21/chartex" xmlns:cx3="http://schemas.microsoft.com/office/drawing/2016/5/9/chartex" xmlns:cx4="http://schemas.microsoft.com/office/drawing/2016/5/10/chartex" xmlns:cx5="http://schemas.microsoft.com/office/drawing/2016/5/11/chartex" xmlns:cx6="http://schemas.microsoft.com/office/drawing/2016/5/12/chartex" xmlns:cx7="http://schemas.microsoft.com/office/drawing/2016/5/13/chartex" xmlns:cx8="http://schemas.microsoft.com/office/drawing/2016/5/14/chartex" xmlns:mc="http://schemas.openxmlformats.org/markup-compatibility/2006" xmlns:aink="http://schemas.microsoft.com/office/drawing/2016/ink" xmlns:am3d="http://schemas.microsoft.com/office/drawing/2017/model3d" xmlns:o="urn:schemas-microsoft-com:office:office" xmlns:oel="http://schemas.microsoft.com/office/2019/extlst" xmlns:r="http://schemas.openxmlformats.org/officeDocument/2006/relationships" xmlns:m="http://schemas.openxmlformats.org/officeDocument/2006/math" xmlns:v="urn:schemas-microsoft-com:vml" xmlns:wp14="http://schemas.microsoft.com/office/word/2010/wordprocessingDrawing" xmlns:wp="http://schemas.openxmlformats.org/drawingml/2006/wordprocessingDrawing" xmlns:w10="urn:schemas-microsoft-com:office:word" xmlns:w="http://schemas.openxmlformats.org/wordprocessingml/2006/main" xmlns:w14="http://schemas.microsoft.com/office/word/2010/wordml" xmlns:w15="http://schemas.microsoft.com/office/word/2012/wordml" xmlns:w16cex="http://schemas.microsoft.com/office/word/2018/wordml/cex" xmlns:w16cid="http://schemas.microsoft.com/office/word/2016/wordml/cid" xmlns:w16="http://schemas.microsoft.com/office/word/2018/wordml" xmlns:w16sdtdh="http://schemas.microsoft.com/office/word/2020/wordml/sdtdatahash" xmlns:w16se="http://schemas.microsoft.com/office/word/2015/wordml/symex" xmlns:wpg="http://schemas.microsoft.com/office/word/2010/wordprocessingGroup" xmlns:wpi="http://schemas.microsoft.com/office/word/2010/wordprocessingInk" xmlns:wne="http://schemas.microsoft.com/office/word/2006/wordml" xmlns:wps="http://schemas.microsoft.com/office/word/2010/wordprocessingShape" mc:Ignorable="w14 w15 w16se w16cid w16 w16cex w16sdtdh wp14">
   <w:body>
     <w:p>
       <w:r>
@@ -13,7 +13,7 @@
           <w:noProof/>
         </w:rPr>
         <w:drawing>
-          <wp:inline distT="0" distB="0" distL="0" distR="0" wp14:anchorId="0223D2DF" wp14:editId="2D54D3BE">
+          <wp:inline distT="0" distB="0" distL="0" distR="0" wp14:anchorId="4CD1B524" wp14:editId="241F0743">
             <wp:extent cx="5732145" cy="3624580"/>
             <wp:effectExtent l="0" t="0" r="1905" b="0"/>
             <wp:docPr id="1" name="Picture 1"/>
@@ -66,7 +66,7 @@
           <w:noProof/>
         </w:rPr>
         <w:drawing>
-          <wp:inline distT="0" distB="0" distL="0" distR="0" wp14:anchorId="7F3309C9" wp14:editId="68CFDE48">
+          <wp:inline distT="0" distB="0" distL="0" distR="0" wp14:anchorId="55665F5E" wp14:editId="536584AB">
             <wp:extent cx="5732145" cy="2789555"/>
             <wp:effectExtent l="0" t="0" r="1905" b="0"/>
             <wp:docPr id="2" name="Picture 2"/>
@@ -112,7 +112,7 @@
         </w:rPr>
         <w:lastRenderedPageBreak/>
         <w:drawing>
-          <wp:inline distT="0" distB="0" distL="0" distR="0" wp14:anchorId="4B2642DB" wp14:editId="0DF035FD">
+          <wp:inline distT="0" distB="0" distL="0" distR="0" wp14:anchorId="789F870F" wp14:editId="1B0D3CB8">
             <wp:extent cx="5732145" cy="3058795"/>
             <wp:effectExtent l="0" t="0" r="1905" b="8255"/>
             <wp:docPr id="3" name="Picture 3"/>
@@ -199,7 +199,7 @@
           <w:noProof/>
         </w:rPr>
         <w:drawing>
-          <wp:inline distT="0" distB="0" distL="0" distR="0" wp14:anchorId="51243201" wp14:editId="56141903">
+          <wp:inline distT="0" distB="0" distL="0" distR="0" wp14:anchorId="65DF1278" wp14:editId="39D46534">
             <wp:extent cx="5732145" cy="1788160"/>
             <wp:effectExtent l="0" t="0" r="1905" b="2540"/>
             <wp:docPr id="4" name="Picture 4"/>
@@ -258,7 +258,7 @@
         </w:rPr>
         <w:lastRenderedPageBreak/>
         <w:drawing>
-          <wp:inline distT="0" distB="0" distL="0" distR="0" wp14:anchorId="15F5429E" wp14:editId="7D097578">
+          <wp:inline distT="0" distB="0" distL="0" distR="0" wp14:anchorId="243B4D0A" wp14:editId="1207479C">
             <wp:extent cx="5943600" cy="5031185"/>
             <wp:effectExtent l="19050" t="0" r="0" b="0"/>
             <wp:docPr id="5" name="Picture 5"/>
@@ -305,12 +305,28 @@
       </w:r>
     </w:p>
     <w:p>
-      <w:r>
+      <w:pPr>
+        <w:rPr>
+          <w:strike/>
+        </w:rPr>
+      </w:pPr>
+      <w:r>
+        <w:rPr>
+          <w:strike/>
+        </w:rPr>
         <w:t xml:space="preserve">CHỖ HÓA ĐƠN NÀY: </w:t>
       </w:r>
     </w:p>
     <w:p>
-      <w:r>
+      <w:pPr>
+        <w:rPr>
+          <w:strike/>
+        </w:rPr>
+      </w:pPr>
+      <w:r>
+        <w:rPr>
+          <w:strike/>
+        </w:rPr>
         <w:t xml:space="preserve">phần số tài khoản: em cho nhập tạm dữ liệu của phần mst nhé </w:t>
       </w:r>
     </w:p>
@@ -320,7 +336,7 @@
           <w:noProof/>
         </w:rPr>
         <w:drawing>
-          <wp:inline distT="0" distB="0" distL="0" distR="0" wp14:anchorId="6EEC8722" wp14:editId="03091E03">
+          <wp:inline distT="0" distB="0" distL="0" distR="0" wp14:anchorId="3C52F062" wp14:editId="54DCA8BB">
             <wp:extent cx="2867273" cy="1118295"/>
             <wp:effectExtent l="19050" t="0" r="9277" b="0"/>
             <wp:docPr id="6" name="Picture 6"/>
@@ -412,7 +428,7 @@
         </w:rPr>
         <w:lastRenderedPageBreak/>
         <w:drawing>
-          <wp:inline distT="0" distB="0" distL="0" distR="0" wp14:anchorId="0FD119E8" wp14:editId="63DB9154">
+          <wp:inline distT="0" distB="0" distL="0" distR="0" wp14:anchorId="3041F290" wp14:editId="6D0355FA">
             <wp:extent cx="5943600" cy="959155"/>
             <wp:effectExtent l="19050" t="0" r="0" b="0"/>
             <wp:docPr id="7" name="Picture 7"/>
@@ -492,7 +508,7 @@
           <w:noProof/>
         </w:rPr>
         <w:drawing>
-          <wp:inline distT="0" distB="0" distL="0" distR="0" wp14:anchorId="79632F42" wp14:editId="6D18FED2">
+          <wp:inline distT="0" distB="0" distL="0" distR="0" wp14:anchorId="34064597" wp14:editId="6FA88FBD">
             <wp:extent cx="5943600" cy="2352514"/>
             <wp:effectExtent l="19050" t="0" r="0" b="0"/>
             <wp:docPr id="10" name="Picture 10"/>
@@ -555,7 +571,7 @@
         </w:rPr>
         <w:lastRenderedPageBreak/>
         <w:drawing>
-          <wp:inline distT="0" distB="0" distL="0" distR="0" wp14:anchorId="72F4A444" wp14:editId="2E4EA6C9">
+          <wp:inline distT="0" distB="0" distL="0" distR="0" wp14:anchorId="309F365B" wp14:editId="66F4FBBA">
             <wp:extent cx="5570717" cy="3005864"/>
             <wp:effectExtent l="19050" t="0" r="0" b="0"/>
             <wp:docPr id="13" name="Picture 13"/>
@@ -627,7 +643,7 @@
           <w:noProof/>
         </w:rPr>
         <w:drawing>
-          <wp:inline distT="0" distB="0" distL="0" distR="0" wp14:anchorId="76D44DFF" wp14:editId="2FBF5A7D">
+          <wp:inline distT="0" distB="0" distL="0" distR="0" wp14:anchorId="5F69F106" wp14:editId="7E5066F1">
             <wp:extent cx="5561905" cy="3514286"/>
             <wp:effectExtent l="0" t="0" r="1270" b="0"/>
             <wp:docPr id="8" name="Picture 8"/>
@@ -681,8 +697,6 @@
         </w:rPr>
         <w:t xml:space="preserve"> riêng ấy em</w:t>
       </w:r>
-      <w:bookmarkStart w:id="0" w:name="_GoBack"/>
-      <w:bookmarkEnd w:id="0"/>
     </w:p>
     <w:sectPr>
       <w:pgSz w:w="11907" w:h="16840" w:code="9"/>
@@ -695,7 +709,7 @@
 </file>
 
 <file path=word/styles.xml><?xml version="1.0" encoding="utf-8"?>
-<w:styles xmlns:mc="http://schemas.openxmlformats.org/markup-compatibility/2006" xmlns:r="http://schemas.openxmlformats.org/officeDocument/2006/relationships" xmlns:w="http://schemas.openxmlformats.org/wordprocessingml/2006/main" xmlns:w14="http://schemas.microsoft.com/office/word/2010/wordml" xmlns:w15="http://schemas.microsoft.com/office/word/2012/wordml" xmlns:w16se="http://schemas.microsoft.com/office/word/2015/wordml/symex" mc:Ignorable="w14 w15 w16se">
+<w:styles xmlns:mc="http://schemas.openxmlformats.org/markup-compatibility/2006" xmlns:r="http://schemas.openxmlformats.org/officeDocument/2006/relationships" xmlns:w="http://schemas.openxmlformats.org/wordprocessingml/2006/main" xmlns:w14="http://schemas.microsoft.com/office/word/2010/wordml" xmlns:w15="http://schemas.microsoft.com/office/word/2012/wordml" xmlns:w16cex="http://schemas.microsoft.com/office/word/2018/wordml/cex" xmlns:w16cid="http://schemas.microsoft.com/office/word/2016/wordml/cid" xmlns:w16="http://schemas.microsoft.com/office/word/2018/wordml" xmlns:w16sdtdh="http://schemas.microsoft.com/office/word/2020/wordml/sdtdatahash" xmlns:w16se="http://schemas.microsoft.com/office/word/2015/wordml/symex" mc:Ignorable="w14 w15 w16se w16cid w16 w16cex w16sdtdh">
   <w:docDefaults>
     <w:rPrDefault>
       <w:rPr>
@@ -711,7 +725,7 @@
       </w:pPr>
     </w:pPrDefault>
   </w:docDefaults>
-  <w:latentStyles w:defLockedState="0" w:defUIPriority="99" w:defSemiHidden="0" w:defUnhideWhenUsed="0" w:defQFormat="0" w:count="371">
+  <w:latentStyles w:defLockedState="0" w:defUIPriority="99" w:defSemiHidden="0" w:defUnhideWhenUsed="0" w:defQFormat="0" w:count="376">
     <w:lsdException w:name="Normal" w:uiPriority="0" w:qFormat="1"/>
     <w:lsdException w:name="heading 1" w:uiPriority="9" w:qFormat="1"/>
     <w:lsdException w:name="heading 2" w:semiHidden="1" w:uiPriority="9" w:unhideWhenUsed="1" w:qFormat="1"/>
@@ -817,7 +831,6 @@
     <w:lsdException w:name="HTML Sample" w:semiHidden="1" w:unhideWhenUsed="1"/>
     <w:lsdException w:name="HTML Typewriter" w:semiHidden="1" w:unhideWhenUsed="1"/>
     <w:lsdException w:name="HTML Variable" w:semiHidden="1" w:unhideWhenUsed="1"/>
-    <w:lsdException w:name="Normal Table" w:semiHidden="1" w:unhideWhenUsed="1"/>
     <w:lsdException w:name="annotation subject" w:semiHidden="1" w:unhideWhenUsed="1"/>
     <w:lsdException w:name="No List" w:semiHidden="1" w:unhideWhenUsed="1"/>
     <w:lsdException w:name="Outline List 1" w:semiHidden="1" w:unhideWhenUsed="1"/>
@@ -860,11 +873,8 @@
     <w:lsdException w:name="Table Contemporary" w:semiHidden="1" w:unhideWhenUsed="1"/>
     <w:lsdException w:name="Table Elegant" w:semiHidden="1" w:unhideWhenUsed="1"/>
     <w:lsdException w:name="Table Professional" w:semiHidden="1" w:unhideWhenUsed="1"/>
-    <w:lsdException w:name="Table Subtle 1" w:semiHidden="1" w:unhideWhenUsed="1"/>
     <w:lsdException w:name="Table Subtle 2" w:semiHidden="1" w:unhideWhenUsed="1"/>
     <w:lsdException w:name="Table Web 1" w:semiHidden="1" w:unhideWhenUsed="1"/>
-    <w:lsdException w:name="Table Web 2" w:semiHidden="1" w:unhideWhenUsed="1"/>
-    <w:lsdException w:name="Table Web 3" w:semiHidden="1" w:unhideWhenUsed="1"/>
     <w:lsdException w:name="Balloon Text" w:semiHidden="1" w:unhideWhenUsed="1"/>
     <w:lsdException w:name="Table Grid" w:uiPriority="39"/>
     <w:lsdException w:name="Table Theme" w:semiHidden="1" w:unhideWhenUsed="1"/>
@@ -1083,6 +1093,11 @@
     <w:lsdException w:name="List Table 5 Dark Accent 6" w:uiPriority="50"/>
     <w:lsdException w:name="List Table 6 Colorful Accent 6" w:uiPriority="51"/>
     <w:lsdException w:name="List Table 7 Colorful Accent 6" w:uiPriority="52"/>
+    <w:lsdException w:name="Mention" w:semiHidden="1" w:unhideWhenUsed="1"/>
+    <w:lsdException w:name="Smart Hyperlink" w:semiHidden="1" w:unhideWhenUsed="1"/>
+    <w:lsdException w:name="Hashtag" w:semiHidden="1" w:unhideWhenUsed="1"/>
+    <w:lsdException w:name="Unresolved Mention" w:semiHidden="1" w:unhideWhenUsed="1"/>
+    <w:lsdException w:name="Smart Link" w:semiHidden="1" w:unhideWhenUsed="1"/>
   </w:latentStyles>
   <w:style w:type="paragraph" w:default="1" w:styleId="Normal">
     <w:name w:val="Normal"/>

</xml_diff>